<commit_message>
Add and update docx tests in pandoc.cabal.
</commit_message>
<xml_diff>
--- a/tests/docx.metadata.docx
+++ b/tests/docx.metadata.docx
@@ -12,7 +12,7 @@
     </w:p>
     <w:p>
       <w:pPr>
-        <w:pStyle w:val="Authors"/>
+        <w:pStyle w:val="Author"/>
       </w:pPr>
       <w:r>
         <w:t>Mary Ann Evans</w:t>
@@ -20,7 +20,7 @@
     </w:p>
     <w:p>
       <w:pPr>
-        <w:pStyle w:val="Authors"/>
+        <w:pStyle w:val="Author"/>
       </w:pPr>
       <w:bookmarkStart w:id="0" w:name="_GoBack"/>
       <w:bookmarkEnd w:id="0"/>
@@ -450,8 +450,8 @@
       <w:szCs w:val="52"/>
     </w:rPr>
   </w:style>
-  <w:style w:type="paragraph" w:customStyle="1" w:styleId="Authors">
-    <w:name w:val="Authors"/>
+  <w:style w:type="paragraph" w:customStyle="1" w:styleId="Author">
+    <w:name w:val="Author"/>
     <w:basedOn w:val="Normal"/>
     <w:qFormat/>
     <w:rsid w:val="00B15F81"/>
@@ -814,8 +814,8 @@
       <w:szCs w:val="52"/>
     </w:rPr>
   </w:style>
-  <w:style w:type="paragraph" w:customStyle="1" w:styleId="Authors">
-    <w:name w:val="Authors"/>
+  <w:style w:type="paragraph" w:customStyle="1" w:styleId="Author">
+    <w:name w:val="Author"/>
     <w:basedOn w:val="Normal"/>
     <w:qFormat/>
     <w:rsid w:val="00B15F81"/>

</xml_diff>